<commit_message>
Zpracované ideas z discordu update
</commit_message>
<xml_diff>
--- a/Documentation/templates/Document_template.docx
+++ b/Documentation/templates/Document_template.docx
@@ -31,64 +31,57 @@
       <w:pPr>
         <w:pStyle w:val="Heading1"/>
       </w:pPr>
-      <w:bookmarkStart w:id="0" w:name="_Toc22568141"/>
-      <w:proofErr w:type="spellStart"/>
       <w:r>
-        <w:t>Heading</w:t>
+        <w:t>Práce dle osnovy</w:t>
       </w:r>
-      <w:proofErr w:type="spellEnd"/>
-      <w:r>
-        <w:t xml:space="preserve"> 1</w:t>
-      </w:r>
-      <w:bookmarkStart w:id="1" w:name="_GoBack"/>
-      <w:bookmarkEnd w:id="0"/>
-      <w:bookmarkEnd w:id="1"/>
     </w:p>
     <w:p>
       <w:pPr>
         <w:pStyle w:val="Heading2"/>
         <w:ind w:firstLine="708"/>
       </w:pPr>
-      <w:bookmarkStart w:id="2" w:name="_Toc22568142"/>
-      <w:proofErr w:type="spellStart"/>
       <w:r>
-        <w:t>Heading</w:t>
+        <w:t>Zvukové efekty</w:t>
       </w:r>
-      <w:proofErr w:type="spellEnd"/>
-      <w:r>
-        <w:t xml:space="preserve"> 2</w:t>
-      </w:r>
-      <w:bookmarkEnd w:id="2"/>
     </w:p>
     <w:p>
-      <w:pPr>
-        <w:pStyle w:val="Heading3"/>
-        <w:ind w:left="708" w:firstLine="708"/>
-      </w:pPr>
-      <w:bookmarkStart w:id="3" w:name="_Toc22568143"/>
       <w:r>
-        <w:t xml:space="preserve">Sub </w:t>
+        <w:tab/>
+      </w:r>
+      <w:r>
+        <w:tab/>
+        <w:t>S</w:t>
+      </w:r>
+    </w:p>
+    <w:p>
+      <w:pPr>
+        <w:pStyle w:val="Heading2"/>
+      </w:pPr>
+      <w:r>
+        <w:tab/>
+        <w:t>(Inventura) UX celé aplikace</w:t>
+      </w:r>
+    </w:p>
+    <w:p>
+      <w:pPr>
+        <w:pStyle w:val="Heading2"/>
+      </w:pPr>
+      <w:r>
+        <w:tab/>
+        <w:t>Drag and drop akce</w:t>
+      </w:r>
+    </w:p>
+    <w:p>
+      <w:pPr>
+        <w:pStyle w:val="Heading2"/>
+      </w:pPr>
+      <w:r>
+        <w:tab/>
+        <w:t xml:space="preserve">Nový </w:t>
       </w:r>
       <w:proofErr w:type="spellStart"/>
       <w:r>
-        <w:t>heading</w:t>
-      </w:r>
-      <w:bookmarkEnd w:id="3"/>
-      <w:proofErr w:type="spellEnd"/>
-    </w:p>
-    <w:p>
-      <w:pPr>
-        <w:ind w:left="1416" w:firstLine="708"/>
-        <w:rPr>
-          <w:vertAlign w:val="subscript"/>
-        </w:rPr>
-      </w:pPr>
-      <w:r>
-        <w:t>„</w:t>
-      </w:r>
-      <w:proofErr w:type="spellStart"/>
-      <w:r>
-        <w:t>Unknown</w:t>
+        <w:t>loading</w:t>
       </w:r>
       <w:proofErr w:type="spellEnd"/>
       <w:r>
@@ -96,41 +89,18 @@
       </w:r>
       <w:proofErr w:type="spellStart"/>
       <w:r>
-        <w:t>word</w:t>
+        <w:t>screen</w:t>
       </w:r>
+      <w:bookmarkStart w:id="0" w:name="_GoBack"/>
+      <w:bookmarkEnd w:id="0"/>
       <w:proofErr w:type="spellEnd"/>
+    </w:p>
+    <w:p>
+      <w:pPr>
+        <w:pStyle w:val="Heading1"/>
+      </w:pPr>
       <w:r>
-        <w:t xml:space="preserve"> </w:t>
-      </w:r>
-      <w:proofErr w:type="spellStart"/>
-      <w:r>
-        <w:t>which</w:t>
-      </w:r>
-      <w:proofErr w:type="spellEnd"/>
-      <w:r>
-        <w:t xml:space="preserve"> </w:t>
-      </w:r>
-      <w:proofErr w:type="spellStart"/>
-      <w:r>
-        <w:t>needs</w:t>
-      </w:r>
-      <w:proofErr w:type="spellEnd"/>
-      <w:r>
-        <w:t xml:space="preserve"> to </w:t>
-      </w:r>
-      <w:proofErr w:type="spellStart"/>
-      <w:r>
-        <w:t>be</w:t>
-      </w:r>
-      <w:proofErr w:type="spellEnd"/>
-      <w:r>
-        <w:t xml:space="preserve"> explained“</w:t>
-      </w:r>
-      <w:r>
-        <w:rPr>
-          <w:vertAlign w:val="subscript"/>
-        </w:rPr>
-        <w:t>1</w:t>
+        <w:t>Práce mimo osnovu</w:t>
       </w:r>
     </w:p>
     <w:sdt>
@@ -545,12 +515,12 @@
       <w:pPr>
         <w:pStyle w:val="Heading1"/>
       </w:pPr>
-      <w:bookmarkStart w:id="4" w:name="_Toc22568144"/>
+      <w:bookmarkStart w:id="1" w:name="_Toc22568144"/>
       <w:proofErr w:type="spellStart"/>
       <w:r>
         <w:t>Dictionary</w:t>
       </w:r>
-      <w:bookmarkEnd w:id="4"/>
+      <w:bookmarkEnd w:id="1"/>
       <w:proofErr w:type="spellEnd"/>
     </w:p>
     <w:p>
@@ -558,7 +528,7 @@
         <w:pStyle w:val="Heading2"/>
         <w:ind w:firstLine="360"/>
       </w:pPr>
-      <w:bookmarkStart w:id="5" w:name="_Toc22568145"/>
+      <w:bookmarkStart w:id="2" w:name="_Toc22568145"/>
       <w:r>
         <w:t xml:space="preserve">Sub </w:t>
       </w:r>
@@ -566,7 +536,7 @@
       <w:r>
         <w:t>dictionary</w:t>
       </w:r>
-      <w:bookmarkEnd w:id="5"/>
+      <w:bookmarkEnd w:id="2"/>
       <w:proofErr w:type="spellEnd"/>
     </w:p>
     <w:p>
@@ -886,27 +856,14 @@
           <w:pStyle w:val="Footer"/>
           <w:spacing w:line="480" w:lineRule="auto"/>
         </w:pPr>
-        <w:r>
-          <w:fldChar w:fldCharType="begin"/>
-        </w:r>
-        <w:r>
-          <w:instrText xml:space="preserve"> SAVEDATE   \* MERGEFORMAT </w:instrText>
-        </w:r>
-        <w:r>
-          <w:fldChar w:fldCharType="separate"/>
-        </w:r>
-        <w:r>
-          <w:rPr>
-            <w:noProof/>
-          </w:rPr>
-          <w:t>21.10.2019 16:18:00</w:t>
-        </w:r>
-        <w:r>
-          <w:rPr>
-            <w:noProof/>
-          </w:rPr>
-          <w:fldChar w:fldCharType="end"/>
-        </w:r>
+        <w:fldSimple w:instr=" SAVEDATE   \* MERGEFORMAT ">
+          <w:r>
+            <w:rPr>
+              <w:noProof/>
+            </w:rPr>
+            <w:t>21.10.2019 16:35:00</w:t>
+          </w:r>
+        </w:fldSimple>
         <w:r>
           <w:rPr>
             <w:noProof/>
@@ -6034,6 +5991,7 @@
     <w:rsidRoot w:val="00812634"/>
     <w:rsid w:val="00026482"/>
     <w:rsid w:val="000452BE"/>
+    <w:rsid w:val="000C3F38"/>
     <w:rsid w:val="001358A5"/>
     <w:rsid w:val="001B689B"/>
     <w:rsid w:val="00232493"/>
@@ -6844,7 +6802,7 @@
 </file>
 
 <file path=customXml/itemProps1.xml><?xml version="1.0" encoding="utf-8"?>
-<ds:datastoreItem xmlns:ds="http://schemas.openxmlformats.org/officeDocument/2006/customXml" ds:itemID="{08825888-3172-43A5-B76C-64526E187494}">
+<ds:datastoreItem xmlns:ds="http://schemas.openxmlformats.org/officeDocument/2006/customXml" ds:itemID="{8D84FD4C-EBFC-44ED-B48F-BF329254626D}">
   <ds:schemaRefs>
     <ds:schemaRef ds:uri="http://schemas.openxmlformats.org/officeDocument/2006/bibliography"/>
   </ds:schemaRefs>

</xml_diff>

<commit_message>
Revert "Zpracované ideas z discordu update"
This reverts commit e0f4be47437a4df1a10fd17ea983c98183f2feba.
</commit_message>
<xml_diff>
--- a/Documentation/templates/Document_template.docx
+++ b/Documentation/templates/Document_template.docx
@@ -31,57 +31,64 @@
       <w:pPr>
         <w:pStyle w:val="Heading1"/>
       </w:pPr>
+      <w:bookmarkStart w:id="0" w:name="_Toc22568141"/>
+      <w:proofErr w:type="spellStart"/>
       <w:r>
-        <w:t>Práce dle osnovy</w:t>
+        <w:t>Heading</w:t>
       </w:r>
+      <w:proofErr w:type="spellEnd"/>
+      <w:r>
+        <w:t xml:space="preserve"> 1</w:t>
+      </w:r>
+      <w:bookmarkStart w:id="1" w:name="_GoBack"/>
+      <w:bookmarkEnd w:id="0"/>
+      <w:bookmarkEnd w:id="1"/>
     </w:p>
     <w:p>
       <w:pPr>
         <w:pStyle w:val="Heading2"/>
         <w:ind w:firstLine="708"/>
       </w:pPr>
+      <w:bookmarkStart w:id="2" w:name="_Toc22568142"/>
+      <w:proofErr w:type="spellStart"/>
       <w:r>
-        <w:t>Zvukové efekty</w:t>
+        <w:t>Heading</w:t>
       </w:r>
+      <w:proofErr w:type="spellEnd"/>
+      <w:r>
+        <w:t xml:space="preserve"> 2</w:t>
+      </w:r>
+      <w:bookmarkEnd w:id="2"/>
     </w:p>
     <w:p>
+      <w:pPr>
+        <w:pStyle w:val="Heading3"/>
+        <w:ind w:left="708" w:firstLine="708"/>
+      </w:pPr>
+      <w:bookmarkStart w:id="3" w:name="_Toc22568143"/>
       <w:r>
-        <w:tab/>
-      </w:r>
-      <w:r>
-        <w:tab/>
-        <w:t>S</w:t>
-      </w:r>
-    </w:p>
-    <w:p>
-      <w:pPr>
-        <w:pStyle w:val="Heading2"/>
-      </w:pPr>
-      <w:r>
-        <w:tab/>
-        <w:t>(Inventura) UX celé aplikace</w:t>
-      </w:r>
-    </w:p>
-    <w:p>
-      <w:pPr>
-        <w:pStyle w:val="Heading2"/>
-      </w:pPr>
-      <w:r>
-        <w:tab/>
-        <w:t>Drag and drop akce</w:t>
-      </w:r>
-    </w:p>
-    <w:p>
-      <w:pPr>
-        <w:pStyle w:val="Heading2"/>
-      </w:pPr>
-      <w:r>
-        <w:tab/>
-        <w:t xml:space="preserve">Nový </w:t>
+        <w:t xml:space="preserve">Sub </w:t>
       </w:r>
       <w:proofErr w:type="spellStart"/>
       <w:r>
-        <w:t>loading</w:t>
+        <w:t>heading</w:t>
+      </w:r>
+      <w:bookmarkEnd w:id="3"/>
+      <w:proofErr w:type="spellEnd"/>
+    </w:p>
+    <w:p>
+      <w:pPr>
+        <w:ind w:left="1416" w:firstLine="708"/>
+        <w:rPr>
+          <w:vertAlign w:val="subscript"/>
+        </w:rPr>
+      </w:pPr>
+      <w:r>
+        <w:t>„</w:t>
+      </w:r>
+      <w:proofErr w:type="spellStart"/>
+      <w:r>
+        <w:t>Unknown</w:t>
       </w:r>
       <w:proofErr w:type="spellEnd"/>
       <w:r>
@@ -89,18 +96,41 @@
       </w:r>
       <w:proofErr w:type="spellStart"/>
       <w:r>
-        <w:t>screen</w:t>
+        <w:t>word</w:t>
       </w:r>
-      <w:bookmarkStart w:id="0" w:name="_GoBack"/>
-      <w:bookmarkEnd w:id="0"/>
       <w:proofErr w:type="spellEnd"/>
-    </w:p>
-    <w:p>
-      <w:pPr>
-        <w:pStyle w:val="Heading1"/>
-      </w:pPr>
       <w:r>
-        <w:t>Práce mimo osnovu</w:t>
+        <w:t xml:space="preserve"> </w:t>
+      </w:r>
+      <w:proofErr w:type="spellStart"/>
+      <w:r>
+        <w:t>which</w:t>
+      </w:r>
+      <w:proofErr w:type="spellEnd"/>
+      <w:r>
+        <w:t xml:space="preserve"> </w:t>
+      </w:r>
+      <w:proofErr w:type="spellStart"/>
+      <w:r>
+        <w:t>needs</w:t>
+      </w:r>
+      <w:proofErr w:type="spellEnd"/>
+      <w:r>
+        <w:t xml:space="preserve"> to </w:t>
+      </w:r>
+      <w:proofErr w:type="spellStart"/>
+      <w:r>
+        <w:t>be</w:t>
+      </w:r>
+      <w:proofErr w:type="spellEnd"/>
+      <w:r>
+        <w:t xml:space="preserve"> explained“</w:t>
+      </w:r>
+      <w:r>
+        <w:rPr>
+          <w:vertAlign w:val="subscript"/>
+        </w:rPr>
+        <w:t>1</w:t>
       </w:r>
     </w:p>
     <w:sdt>
@@ -515,12 +545,12 @@
       <w:pPr>
         <w:pStyle w:val="Heading1"/>
       </w:pPr>
-      <w:bookmarkStart w:id="1" w:name="_Toc22568144"/>
+      <w:bookmarkStart w:id="4" w:name="_Toc22568144"/>
       <w:proofErr w:type="spellStart"/>
       <w:r>
         <w:t>Dictionary</w:t>
       </w:r>
-      <w:bookmarkEnd w:id="1"/>
+      <w:bookmarkEnd w:id="4"/>
       <w:proofErr w:type="spellEnd"/>
     </w:p>
     <w:p>
@@ -528,7 +558,7 @@
         <w:pStyle w:val="Heading2"/>
         <w:ind w:firstLine="360"/>
       </w:pPr>
-      <w:bookmarkStart w:id="2" w:name="_Toc22568145"/>
+      <w:bookmarkStart w:id="5" w:name="_Toc22568145"/>
       <w:r>
         <w:t xml:space="preserve">Sub </w:t>
       </w:r>
@@ -536,7 +566,7 @@
       <w:r>
         <w:t>dictionary</w:t>
       </w:r>
-      <w:bookmarkEnd w:id="2"/>
+      <w:bookmarkEnd w:id="5"/>
       <w:proofErr w:type="spellEnd"/>
     </w:p>
     <w:p>
@@ -856,14 +886,27 @@
           <w:pStyle w:val="Footer"/>
           <w:spacing w:line="480" w:lineRule="auto"/>
         </w:pPr>
-        <w:fldSimple w:instr=" SAVEDATE   \* MERGEFORMAT ">
-          <w:r>
-            <w:rPr>
-              <w:noProof/>
-            </w:rPr>
-            <w:t>21.10.2019 16:35:00</w:t>
-          </w:r>
-        </w:fldSimple>
+        <w:r>
+          <w:fldChar w:fldCharType="begin"/>
+        </w:r>
+        <w:r>
+          <w:instrText xml:space="preserve"> SAVEDATE   \* MERGEFORMAT </w:instrText>
+        </w:r>
+        <w:r>
+          <w:fldChar w:fldCharType="separate"/>
+        </w:r>
+        <w:r>
+          <w:rPr>
+            <w:noProof/>
+          </w:rPr>
+          <w:t>21.10.2019 16:18:00</w:t>
+        </w:r>
+        <w:r>
+          <w:rPr>
+            <w:noProof/>
+          </w:rPr>
+          <w:fldChar w:fldCharType="end"/>
+        </w:r>
         <w:r>
           <w:rPr>
             <w:noProof/>
@@ -5991,7 +6034,6 @@
     <w:rsidRoot w:val="00812634"/>
     <w:rsid w:val="00026482"/>
     <w:rsid w:val="000452BE"/>
-    <w:rsid w:val="000C3F38"/>
     <w:rsid w:val="001358A5"/>
     <w:rsid w:val="001B689B"/>
     <w:rsid w:val="00232493"/>
@@ -6802,7 +6844,7 @@
 </file>
 
 <file path=customXml/itemProps1.xml><?xml version="1.0" encoding="utf-8"?>
-<ds:datastoreItem xmlns:ds="http://schemas.openxmlformats.org/officeDocument/2006/customXml" ds:itemID="{8D84FD4C-EBFC-44ED-B48F-BF329254626D}">
+<ds:datastoreItem xmlns:ds="http://schemas.openxmlformats.org/officeDocument/2006/customXml" ds:itemID="{08825888-3172-43A5-B76C-64526E187494}">
   <ds:schemaRefs>
     <ds:schemaRef ds:uri="http://schemas.openxmlformats.org/officeDocument/2006/bibliography"/>
   </ds:schemaRefs>

</xml_diff>